<commit_message>
added weekly report #1
</commit_message>
<xml_diff>
--- a/Weekly Reports/CS 440 Weekly Report for Week 1.docx
+++ b/Weekly Reports/CS 440 Weekly Report for Week 1.docx
@@ -21,6 +21,16 @@
           <w:szCs w:val="22"/>
           <w:u w:val="single"/>
         </w:rPr>
+        <w:t xml:space="preserve"> </w:t>
+      </w:r>
+      <w:r>
+        <w:rPr>
+          <w:b/>
+          <w:bCs/>
+          <w:sz w:val="28"/>
+          <w:szCs w:val="22"/>
+          <w:u w:val="single"/>
+        </w:rPr>
         <w:t>Weekly Activity and Progress Report</w:t>
       </w:r>
       <w:r>
@@ -116,7 +126,7 @@
         <w:t>Where:</w:t>
       </w:r>
       <w:r>
-        <w:t xml:space="preserve"> </w:t>
+        <w:t xml:space="preserve"> Right outside of Lecture Center C</w:t>
       </w:r>
     </w:p>
     <w:p>
@@ -138,6 +148,9 @@
       <w:r>
         <w:t xml:space="preserve"> ) :</w:t>
       </w:r>
+      <w:r>
+        <w:t xml:space="preserve"> N/A</w:t>
+      </w:r>
     </w:p>
     <w:p>
       <w:pPr>
@@ -157,6 +170,9 @@
       <w:proofErr w:type="gramEnd"/>
       <w:r>
         <w:t xml:space="preserve"> ) :</w:t>
+      </w:r>
+      <w:r>
+        <w:t xml:space="preserve"> N/A</w:t>
       </w:r>
     </w:p>
     <w:p>
@@ -185,10 +201,31 @@
         </w:numPr>
       </w:pPr>
       <w:r>
-        <w:t>Member 1</w:t>
-      </w:r>
-      <w:r>
-        <w:t>: Esat</w:t>
+        <w:t>Esat</w:t>
+      </w:r>
+      <w:r>
+        <w:t>:</w:t>
+      </w:r>
+      <w:r>
+        <w:t xml:space="preserve"> working with GitHub and getting familiar with it to prepare for the project. Looked through the projects list to pick the 3 best projects that the whole team can come to an agreement on.</w:t>
+      </w:r>
+    </w:p>
+    <w:p>
+      <w:pPr>
+        <w:pStyle w:val="ListParagraph"/>
+      </w:pPr>
+      <w:r>
+        <w:t xml:space="preserve">Extensively searched what the best backend technology we should use for the project we have </w:t>
+      </w:r>
+      <w:proofErr w:type="spellStart"/>
+      <w:proofErr w:type="gramStart"/>
+      <w:r>
+        <w:t>chose</w:t>
+      </w:r>
+      <w:proofErr w:type="spellEnd"/>
+      <w:proofErr w:type="gramEnd"/>
+      <w:r>
+        <w:t>.</w:t>
       </w:r>
     </w:p>
     <w:p>
@@ -200,10 +237,21 @@
         </w:numPr>
       </w:pPr>
       <w:r>
-        <w:t>Member 2:</w:t>
-      </w:r>
-      <w:r>
-        <w:t xml:space="preserve"> Kent</w:t>
+        <w:t>Kent</w:t>
+      </w:r>
+      <w:r>
+        <w:t>:</w:t>
+      </w:r>
+      <w:r>
+        <w:t xml:space="preserve"> Set up the local Git repository from remote. Submitted a proposal of a list of choices from the project </w:t>
+      </w:r>
+      <w:proofErr w:type="gramStart"/>
+      <w:r>
+        <w:t>archives, and</w:t>
+      </w:r>
+      <w:proofErr w:type="gramEnd"/>
+      <w:r>
+        <w:t xml:space="preserve"> reviewed them based on certain factors. Also thought of some ways we could delegate the work in the project and ideas for what technologies we can use in the project such as backend/frontend frameworks.</w:t>
       </w:r>
     </w:p>
     <w:p>
@@ -215,10 +263,10 @@
         </w:numPr>
       </w:pPr>
       <w:r>
-        <w:t>Member 3:</w:t>
-      </w:r>
-      <w:r>
-        <w:t xml:space="preserve"> Jonathan</w:t>
+        <w:t>Jonathan:</w:t>
+      </w:r>
+      <w:r>
+        <w:t xml:space="preserve"> Reviewed the project list extensively and submitted my choices to our group chat. I also spent some setting up and cloning our shared GitHub repository onto my local machine. I also made sure to review the basic Git commands to not mess up when committing and pushing changes to the master branch, I believe git status will come quite in handy as we progress and start committing more changes. </w:t>
       </w:r>
     </w:p>
     <w:p>
@@ -230,10 +278,21 @@
         </w:numPr>
       </w:pPr>
       <w:r>
-        <w:t>Member 4:</w:t>
-      </w:r>
-      <w:r>
-        <w:t xml:space="preserve"> Jose</w:t>
+        <w:t>Jose</w:t>
+      </w:r>
+      <w:r>
+        <w:t>:</w:t>
+      </w:r>
+      <w:r>
+        <w:t xml:space="preserve"> </w:t>
+      </w:r>
+      <w:proofErr w:type="gramStart"/>
+      <w:r>
+        <w:t>Took a look</w:t>
+      </w:r>
+      <w:proofErr w:type="gramEnd"/>
+      <w:r>
+        <w:t xml:space="preserve"> at the candidate project options to decide which project idea will be most suitable for the entire group. Joined the git repository and familiarized myself with git and the basic commands to push and commit changes if/when needed.</w:t>
       </w:r>
     </w:p>
     <w:p>
@@ -280,10 +339,21 @@
         </w:numPr>
       </w:pPr>
       <w:r>
-        <w:t>Member 1:</w:t>
-      </w:r>
-      <w:r>
-        <w:t xml:space="preserve"> Esat</w:t>
+        <w:t>Esat</w:t>
+      </w:r>
+      <w:r>
+        <w:t>:</w:t>
+      </w:r>
+      <w:r>
+        <w:t xml:space="preserve"> I need to get more familiar with JIRA </w:t>
+      </w:r>
+      <w:proofErr w:type="gramStart"/>
+      <w:r>
+        <w:t>definitely and</w:t>
+      </w:r>
+      <w:proofErr w:type="gramEnd"/>
+      <w:r>
+        <w:t xml:space="preserve"> will have it down asap. Currently also looking through and analyzing through the project proposal that we have chosen to map out what needs to be done to start the project successfully.</w:t>
       </w:r>
     </w:p>
     <w:p>
@@ -295,10 +365,13 @@
         </w:numPr>
       </w:pPr>
       <w:r>
-        <w:t>Member 2:</w:t>
-      </w:r>
-      <w:r>
-        <w:t xml:space="preserve"> Kent</w:t>
+        <w:t>Kent</w:t>
+      </w:r>
+      <w:r>
+        <w:t>:</w:t>
+      </w:r>
+      <w:r>
+        <w:t xml:space="preserve"> More in-depth research of project technologies, studying and setting up JIRA workflows and planning sprint. Also need to set up Cisco AnyConnect VPN on a computer. Also needs to work on the Scenario due Monday.</w:t>
       </w:r>
     </w:p>
     <w:p>
@@ -310,10 +383,13 @@
         </w:numPr>
       </w:pPr>
       <w:r>
-        <w:t>Member 3:</w:t>
-      </w:r>
-      <w:r>
-        <w:t xml:space="preserve"> Jonathan</w:t>
+        <w:t>Jonathan</w:t>
+      </w:r>
+      <w:r>
+        <w:t>:</w:t>
+      </w:r>
+      <w:r>
+        <w:t xml:space="preserve"> I need to spend some time on Jira to better familiarize myself with the functionality of the site, also need to update the specifications on our page. Lastly, we need to continue working on our scenario due this upcoming Monday. </w:t>
       </w:r>
     </w:p>
     <w:p>
@@ -325,10 +401,21 @@
         </w:numPr>
       </w:pPr>
       <w:r>
-        <w:t>Member 4:</w:t>
-      </w:r>
-      <w:r>
-        <w:t xml:space="preserve"> Jose</w:t>
+        <w:t>Jose</w:t>
+      </w:r>
+      <w:r>
+        <w:t>:</w:t>
+      </w:r>
+      <w:r>
+        <w:t xml:space="preserve"> Download the requirements to run JIRA from my laptop and learn how to use it effectively for </w:t>
+      </w:r>
+      <w:proofErr w:type="gramStart"/>
+      <w:r>
+        <w:t>upcoming</w:t>
+      </w:r>
+      <w:proofErr w:type="gramEnd"/>
+      <w:r>
+        <w:t xml:space="preserve"> assignment on Monday.</w:t>
       </w:r>
     </w:p>
     <w:sectPr>

</xml_diff>